<commit_message>
tidy up and update folder structure
</commit_message>
<xml_diff>
--- a/Project summary.docx
+++ b/Project summary.docx
@@ -14,6 +14,16 @@
           <w:u w:val="single"/>
         </w:rPr>
         <w:t>Project summary</w:t>
+      </w:r>
+    </w:p>
+    <w:p>
+      <w:r>
+        <w:t>Created 19 October 2021</w:t>
+      </w:r>
+    </w:p>
+    <w:p>
+      <w:r>
+        <w:t>Last updated 5 November 2021</w:t>
       </w:r>
     </w:p>
     <w:p>
@@ -336,13 +346,7 @@
         <w:br/>
       </w:r>
       <w:r>
-        <w:t xml:space="preserve">The aim of this study is to evaluate the completion </w:t>
-      </w:r>
-      <w:r>
-        <w:t xml:space="preserve">and publication </w:t>
-      </w:r>
-      <w:r>
-        <w:t>of clinical prediction modelling studies registered on clinicaltrials.gov</w:t>
+        <w:t>The aim of this study is to evaluate the completion and publication of clinical prediction modelling studies registered on clinicaltrials.gov</w:t>
       </w:r>
       <w:r>
         <w:t>. Analyses will be based on the results of</w:t>
@@ -528,8 +532,16 @@
           <w:rPr>
             <w:rStyle w:val="Hyperlink"/>
           </w:rPr>
-          <w:t>A Web-based Tool for Automatically linking Clinical Trials to their Publications | medRxiv</w:t>
+          <w:t xml:space="preserve">A Web-based Tool for Automatically linking Clinical Trials to their Publications | </w:t>
         </w:r>
+        <w:proofErr w:type="spellStart"/>
+        <w:r>
+          <w:rPr>
+            <w:rStyle w:val="Hyperlink"/>
+          </w:rPr>
+          <w:t>medRxiv</w:t>
+        </w:r>
+        <w:proofErr w:type="spellEnd"/>
       </w:hyperlink>
       <w:r>
         <w:rPr>
@@ -596,6 +608,71 @@
           <w:lang w:val="en-AU"/>
         </w:rPr>
         <w:t>Original estimated enrolment versus actual enrolment</w:t>
+      </w:r>
+    </w:p>
+    <w:p>
+      <w:pPr>
+        <w:rPr>
+          <w:lang w:val="en-AU"/>
+        </w:rPr>
+      </w:pPr>
+    </w:p>
+    <w:p>
+      <w:pPr>
+        <w:rPr>
+          <w:lang w:val="en-AU"/>
+        </w:rPr>
+      </w:pPr>
+    </w:p>
+    <w:p>
+      <w:pPr>
+        <w:rPr>
+          <w:lang w:val="en-AU"/>
+        </w:rPr>
+      </w:pPr>
+      <w:r>
+        <w:rPr>
+          <w:lang w:val="en-AU"/>
+        </w:rPr>
+        <w:t>Revised search terms</w:t>
+      </w:r>
+    </w:p>
+    <w:p>
+      <w:pPr>
+        <w:rPr>
+          <w:lang w:val="en-AU"/>
+        </w:rPr>
+      </w:pPr>
+      <w:r>
+        <w:rPr>
+          <w:lang w:val="en-AU"/>
+        </w:rPr>
+        <w:t>5/11/21:</w:t>
+      </w:r>
+    </w:p>
+    <w:p>
+      <w:pPr>
+        <w:rPr>
+          <w:lang w:val="en-AU"/>
+        </w:rPr>
+      </w:pPr>
+      <w:r>
+        <w:rPr>
+          <w:lang w:val="en-AU"/>
+        </w:rPr>
+        <w:t xml:space="preserve">Other terms: </w:t>
+      </w:r>
+      <w:r>
+        <w:rPr>
+          <w:lang w:val="en-AU"/>
+        </w:rPr>
+        <w:t>(Prediction OR Predictive OR Warning OR Scoring) AND (score OR model OR algorithm OR rule OR tool) AND (development OR establishment OR develop OR establish OR build OR create) AND (prognosis OR diagnosis OR prognostic OR diagnostic)</w:t>
+      </w:r>
+      <w:r>
+        <w:rPr>
+          <w:lang w:val="en-AU"/>
+        </w:rPr>
+        <w:t>; returned 6,524 studies</w:t>
       </w:r>
     </w:p>
     <w:sectPr>

</xml_diff>

<commit_message>
update search strings and xml extraction
</commit_message>
<xml_diff>
--- a/Project summary.docx
+++ b/Project summary.docx
@@ -532,16 +532,8 @@
           <w:rPr>
             <w:rStyle w:val="Hyperlink"/>
           </w:rPr>
-          <w:t xml:space="preserve">A Web-based Tool for Automatically linking Clinical Trials to their Publications | </w:t>
+          <w:t>A Web-based Tool for Automatically linking Clinical Trials to their Publications | medRxiv</w:t>
         </w:r>
-        <w:proofErr w:type="spellStart"/>
-        <w:r>
-          <w:rPr>
-            <w:rStyle w:val="Hyperlink"/>
-          </w:rPr>
-          <w:t>medRxiv</w:t>
-        </w:r>
-        <w:proofErr w:type="spellEnd"/>
       </w:hyperlink>
       <w:r>
         <w:rPr>
@@ -673,6 +665,916 @@
           <w:lang w:val="en-AU"/>
         </w:rPr>
         <w:t>; returned 6,524 studies</w:t>
+      </w:r>
+    </w:p>
+    <w:p>
+      <w:pPr>
+        <w:rPr>
+          <w:lang w:val="en-AU"/>
+        </w:rPr>
+      </w:pPr>
+      <w:r>
+        <w:rPr>
+          <w:lang w:val="en-AU"/>
+        </w:rPr>
+        <w:t>25</w:t>
+      </w:r>
+      <w:r>
+        <w:rPr>
+          <w:lang w:val="en-AU"/>
+        </w:rPr>
+        <w:t>/11/21</w:t>
+      </w:r>
+      <w:r>
+        <w:rPr>
+          <w:lang w:val="en-AU"/>
+        </w:rPr>
+        <w:t>: Updated searches stratified by prognosis, diagnostic</w:t>
+      </w:r>
+    </w:p>
+    <w:tbl>
+      <w:tblPr>
+        <w:tblStyle w:val="TableGrid"/>
+        <w:tblW w:w="0" w:type="auto"/>
+        <w:tblLook w:val="04A0" w:firstRow="1" w:lastRow="0" w:firstColumn="1" w:lastColumn="0" w:noHBand="0" w:noVBand="1"/>
+      </w:tblPr>
+      <w:tblGrid>
+        <w:gridCol w:w="3375"/>
+        <w:gridCol w:w="1820"/>
+        <w:gridCol w:w="1613"/>
+        <w:gridCol w:w="2208"/>
+      </w:tblGrid>
+      <w:tr>
+        <w:tc>
+          <w:tcPr>
+            <w:tcW w:w="3375" w:type="dxa"/>
+          </w:tcPr>
+          <w:p>
+            <w:pPr>
+              <w:rPr>
+                <w:b/>
+                <w:bCs/>
+                <w:lang w:val="en-AU"/>
+              </w:rPr>
+            </w:pPr>
+            <w:r>
+              <w:rPr>
+                <w:b/>
+                <w:bCs/>
+                <w:lang w:val="en-AU"/>
+              </w:rPr>
+              <w:t>Common search string</w:t>
+            </w:r>
+          </w:p>
+        </w:tc>
+        <w:tc>
+          <w:tcPr>
+            <w:tcW w:w="1820" w:type="dxa"/>
+          </w:tcPr>
+          <w:p>
+            <w:pPr>
+              <w:jc w:val="center"/>
+              <w:rPr>
+                <w:b/>
+                <w:bCs/>
+                <w:lang w:val="en-AU"/>
+              </w:rPr>
+            </w:pPr>
+            <w:r>
+              <w:rPr>
+                <w:b/>
+                <w:bCs/>
+                <w:lang w:val="en-AU"/>
+              </w:rPr>
+              <w:t>Prognostic</w:t>
+            </w:r>
+          </w:p>
+          <w:p>
+            <w:pPr>
+              <w:jc w:val="center"/>
+              <w:rPr>
+                <w:lang w:val="en-AU"/>
+              </w:rPr>
+            </w:pPr>
+            <w:r>
+              <w:rPr>
+                <w:lang w:val="en-AU"/>
+              </w:rPr>
+              <w:t>AND (prognosis OR prognostic)</w:t>
+            </w:r>
+          </w:p>
+        </w:tc>
+        <w:tc>
+          <w:tcPr>
+            <w:tcW w:w="1613" w:type="dxa"/>
+          </w:tcPr>
+          <w:p>
+            <w:pPr>
+              <w:jc w:val="center"/>
+              <w:rPr>
+                <w:b/>
+                <w:bCs/>
+                <w:lang w:val="en-AU"/>
+              </w:rPr>
+            </w:pPr>
+            <w:r>
+              <w:rPr>
+                <w:b/>
+                <w:bCs/>
+                <w:lang w:val="en-AU"/>
+              </w:rPr>
+              <w:t>Dia</w:t>
+            </w:r>
+            <w:r>
+              <w:rPr>
+                <w:b/>
+                <w:bCs/>
+                <w:lang w:val="en-AU"/>
+              </w:rPr>
+              <w:t>gnostic</w:t>
+            </w:r>
+          </w:p>
+          <w:p>
+            <w:pPr>
+              <w:jc w:val="center"/>
+              <w:rPr>
+                <w:lang w:val="en-AU"/>
+              </w:rPr>
+            </w:pPr>
+            <w:r>
+              <w:rPr>
+                <w:lang w:val="en-AU"/>
+              </w:rPr>
+              <w:t>AND (</w:t>
+            </w:r>
+            <w:r>
+              <w:rPr>
+                <w:lang w:val="en-AU"/>
+              </w:rPr>
+              <w:t>dia</w:t>
+            </w:r>
+            <w:r>
+              <w:rPr>
+                <w:lang w:val="en-AU"/>
+              </w:rPr>
+              <w:t xml:space="preserve">gnosis OR </w:t>
+            </w:r>
+            <w:r>
+              <w:rPr>
+                <w:lang w:val="en-AU"/>
+              </w:rPr>
+              <w:t>dia</w:t>
+            </w:r>
+            <w:r>
+              <w:rPr>
+                <w:lang w:val="en-AU"/>
+              </w:rPr>
+              <w:t>gnostic)</w:t>
+            </w:r>
+          </w:p>
+        </w:tc>
+        <w:tc>
+          <w:tcPr>
+            <w:tcW w:w="2208" w:type="dxa"/>
+          </w:tcPr>
+          <w:p>
+            <w:pPr>
+              <w:jc w:val="center"/>
+              <w:rPr>
+                <w:b/>
+                <w:bCs/>
+                <w:lang w:val="en-AU"/>
+              </w:rPr>
+            </w:pPr>
+            <w:r>
+              <w:rPr>
+                <w:b/>
+                <w:bCs/>
+                <w:lang w:val="en-AU"/>
+              </w:rPr>
+              <w:t>Excluding prognostic/diagnostic terms</w:t>
+            </w:r>
+          </w:p>
+        </w:tc>
+      </w:tr>
+      <w:tr>
+        <w:tc>
+          <w:tcPr>
+            <w:tcW w:w="3375" w:type="dxa"/>
+          </w:tcPr>
+          <w:p>
+            <w:pPr>
+              <w:rPr>
+                <w:lang w:val="en-AU"/>
+              </w:rPr>
+            </w:pPr>
+            <w:r>
+              <w:rPr>
+                <w:lang w:val="en-AU"/>
+              </w:rPr>
+              <w:t>(Prediction OR Predictive OR Warning OR Scoring) AND (score OR model OR algorithm OR rule)</w:t>
+            </w:r>
+          </w:p>
+        </w:tc>
+        <w:tc>
+          <w:tcPr>
+            <w:tcW w:w="1820" w:type="dxa"/>
+          </w:tcPr>
+          <w:p>
+            <w:pPr>
+              <w:rPr>
+                <w:lang w:val="en-AU"/>
+              </w:rPr>
+            </w:pPr>
+            <w:r>
+              <w:rPr>
+                <w:lang w:val="en-AU"/>
+              </w:rPr>
+              <w:t>3,</w:t>
+            </w:r>
+            <w:r>
+              <w:rPr>
+                <w:lang w:val="en-AU"/>
+              </w:rPr>
+              <w:t>184</w:t>
+            </w:r>
+          </w:p>
+        </w:tc>
+        <w:tc>
+          <w:tcPr>
+            <w:tcW w:w="1613" w:type="dxa"/>
+          </w:tcPr>
+          <w:p>
+            <w:pPr>
+              <w:rPr>
+                <w:lang w:val="en-AU"/>
+              </w:rPr>
+            </w:pPr>
+            <w:r>
+              <w:rPr>
+                <w:lang w:val="en-AU"/>
+              </w:rPr>
+              <w:t>19,</w:t>
+            </w:r>
+            <w:r>
+              <w:rPr>
+                <w:lang w:val="en-AU"/>
+              </w:rPr>
+              <w:t>173</w:t>
+            </w:r>
+          </w:p>
+        </w:tc>
+        <w:tc>
+          <w:tcPr>
+            <w:tcW w:w="2208" w:type="dxa"/>
+          </w:tcPr>
+          <w:p>
+            <w:pPr>
+              <w:rPr>
+                <w:lang w:val="en-AU"/>
+              </w:rPr>
+            </w:pPr>
+            <w:r>
+              <w:rPr>
+                <w:lang w:val="en-AU"/>
+              </w:rPr>
+              <w:t>104</w:t>
+            </w:r>
+            <w:r>
+              <w:rPr>
+                <w:lang w:val="en-AU"/>
+              </w:rPr>
+              <w:t>,</w:t>
+            </w:r>
+            <w:r>
+              <w:rPr>
+                <w:lang w:val="en-AU"/>
+              </w:rPr>
+              <w:t>939</w:t>
+            </w:r>
+          </w:p>
+        </w:tc>
+      </w:tr>
+      <w:tr>
+        <w:tc>
+          <w:tcPr>
+            <w:tcW w:w="3375" w:type="dxa"/>
+          </w:tcPr>
+          <w:p>
+            <w:pPr>
+              <w:rPr>
+                <w:lang w:val="en-AU"/>
+              </w:rPr>
+            </w:pPr>
+            <w:r>
+              <w:rPr>
+                <w:lang w:val="en-AU"/>
+              </w:rPr>
+              <w:t xml:space="preserve">("Machine learning" OR "Artificial Intelligence" OR "Deep Learning" OR Prediction OR Predictive OR Warning OR Scoring) AND (score OR model OR algorithm OR rule) </w:t>
+            </w:r>
+          </w:p>
+        </w:tc>
+        <w:tc>
+          <w:tcPr>
+            <w:tcW w:w="1820" w:type="dxa"/>
+          </w:tcPr>
+          <w:p>
+            <w:pPr>
+              <w:rPr>
+                <w:lang w:val="en-AU"/>
+              </w:rPr>
+            </w:pPr>
+            <w:r>
+              <w:rPr>
+                <w:lang w:val="en-AU"/>
+              </w:rPr>
+              <w:t>3,197</w:t>
+            </w:r>
+          </w:p>
+        </w:tc>
+        <w:tc>
+          <w:tcPr>
+            <w:tcW w:w="1613" w:type="dxa"/>
+          </w:tcPr>
+          <w:p>
+            <w:pPr>
+              <w:rPr>
+                <w:lang w:val="en-AU"/>
+              </w:rPr>
+            </w:pPr>
+            <w:r>
+              <w:rPr>
+                <w:lang w:val="en-AU"/>
+              </w:rPr>
+              <w:t>19,386</w:t>
+            </w:r>
+          </w:p>
+        </w:tc>
+        <w:tc>
+          <w:tcPr>
+            <w:tcW w:w="2208" w:type="dxa"/>
+          </w:tcPr>
+          <w:p>
+            <w:pPr>
+              <w:rPr>
+                <w:lang w:val="en-AU"/>
+              </w:rPr>
+            </w:pPr>
+            <w:r>
+              <w:rPr>
+                <w:lang w:val="en-AU"/>
+              </w:rPr>
+              <w:t>105,281</w:t>
+            </w:r>
+          </w:p>
+        </w:tc>
+      </w:tr>
+      <w:tr>
+        <w:tc>
+          <w:tcPr>
+            <w:tcW w:w="6808" w:type="dxa"/>
+            <w:gridSpan w:val="3"/>
+          </w:tcPr>
+          <w:p>
+            <w:pPr>
+              <w:rPr>
+                <w:b/>
+                <w:bCs/>
+                <w:lang w:val="en-AU"/>
+              </w:rPr>
+            </w:pPr>
+            <w:r>
+              <w:rPr>
+                <w:b/>
+                <w:bCs/>
+                <w:lang w:val="en-AU"/>
+              </w:rPr>
+              <w:t>Combined terms for models</w:t>
+            </w:r>
+          </w:p>
+        </w:tc>
+        <w:tc>
+          <w:tcPr>
+            <w:tcW w:w="2208" w:type="dxa"/>
+          </w:tcPr>
+          <w:p>
+            <w:pPr>
+              <w:rPr>
+                <w:b/>
+                <w:bCs/>
+                <w:lang w:val="en-AU"/>
+              </w:rPr>
+            </w:pPr>
+          </w:p>
+        </w:tc>
+      </w:tr>
+      <w:tr>
+        <w:tc>
+          <w:tcPr>
+            <w:tcW w:w="3375" w:type="dxa"/>
+          </w:tcPr>
+          <w:p>
+            <w:pPr>
+              <w:rPr>
+                <w:lang w:val="en-AU"/>
+              </w:rPr>
+            </w:pPr>
+            <w:r>
+              <w:rPr>
+                <w:lang w:val="en-AU"/>
+              </w:rPr>
+              <w:t>(</w:t>
+            </w:r>
+            <w:r>
+              <w:rPr>
+                <w:lang w:val="en-AU"/>
+              </w:rPr>
+              <w:t>“Machine learning” OR “Artificial Intelligence” OR “Deep Learning” OR “Prediction model” OR “</w:t>
+            </w:r>
+            <w:r>
+              <w:rPr>
+                <w:lang w:val="en-AU"/>
+              </w:rPr>
+              <w:t>Predictive</w:t>
+            </w:r>
+            <w:r>
+              <w:rPr>
+                <w:lang w:val="en-AU"/>
+              </w:rPr>
+              <w:t xml:space="preserve"> model”</w:t>
+            </w:r>
+            <w:r>
+              <w:rPr>
+                <w:lang w:val="en-AU"/>
+              </w:rPr>
+              <w:t xml:space="preserve"> OR </w:t>
+            </w:r>
+            <w:r>
+              <w:rPr>
+                <w:lang w:val="en-AU"/>
+              </w:rPr>
+              <w:t>“Prediction score” OR “Predictive score” OR “w</w:t>
+            </w:r>
+            <w:r>
+              <w:rPr>
+                <w:lang w:val="en-AU"/>
+              </w:rPr>
+              <w:t xml:space="preserve">arning </w:t>
+            </w:r>
+            <w:r>
+              <w:rPr>
+                <w:lang w:val="en-AU"/>
+              </w:rPr>
+              <w:t>score” OR “Risk prediction”</w:t>
+            </w:r>
+            <w:r>
+              <w:rPr>
+                <w:lang w:val="en-AU"/>
+              </w:rPr>
+              <w:t>)</w:t>
+            </w:r>
+          </w:p>
+        </w:tc>
+        <w:tc>
+          <w:tcPr>
+            <w:tcW w:w="1820" w:type="dxa"/>
+          </w:tcPr>
+          <w:p>
+            <w:pPr>
+              <w:rPr>
+                <w:lang w:val="en-AU"/>
+              </w:rPr>
+            </w:pPr>
+            <w:r>
+              <w:rPr>
+                <w:lang w:val="en-AU"/>
+              </w:rPr>
+              <w:t>326</w:t>
+            </w:r>
+          </w:p>
+        </w:tc>
+        <w:tc>
+          <w:tcPr>
+            <w:tcW w:w="1613" w:type="dxa"/>
+          </w:tcPr>
+          <w:p>
+            <w:pPr>
+              <w:rPr>
+                <w:lang w:val="en-AU"/>
+              </w:rPr>
+            </w:pPr>
+            <w:r>
+              <w:rPr>
+                <w:lang w:val="en-AU"/>
+              </w:rPr>
+              <w:t>1,143</w:t>
+            </w:r>
+          </w:p>
+        </w:tc>
+        <w:tc>
+          <w:tcPr>
+            <w:tcW w:w="2208" w:type="dxa"/>
+          </w:tcPr>
+          <w:p>
+            <w:pPr>
+              <w:rPr>
+                <w:lang w:val="en-AU"/>
+              </w:rPr>
+            </w:pPr>
+            <w:r>
+              <w:rPr>
+                <w:lang w:val="en-AU"/>
+              </w:rPr>
+              <w:t>2</w:t>
+            </w:r>
+            <w:r>
+              <w:rPr>
+                <w:lang w:val="en-AU"/>
+              </w:rPr>
+              <w:t>,</w:t>
+            </w:r>
+            <w:r>
+              <w:rPr>
+                <w:lang w:val="en-AU"/>
+              </w:rPr>
+              <w:t>578</w:t>
+            </w:r>
+          </w:p>
+        </w:tc>
+      </w:tr>
+      <w:tr>
+        <w:tc>
+          <w:tcPr>
+            <w:tcW w:w="3375" w:type="dxa"/>
+          </w:tcPr>
+          <w:p>
+            <w:pPr>
+              <w:rPr>
+                <w:lang w:val="en-AU"/>
+              </w:rPr>
+            </w:pPr>
+            <w:r>
+              <w:rPr>
+                <w:lang w:val="en-AU"/>
+              </w:rPr>
+              <w:t>("Machine learning" OR "Artificial Intelligence" OR "Deep Learning" OR "Prediction model" OR "Predictive model" OR "Prediction score" OR "Predictive score" OR "warning score" OR "Risk prediction" OR "risk score")</w:t>
+            </w:r>
+          </w:p>
+        </w:tc>
+        <w:tc>
+          <w:tcPr>
+            <w:tcW w:w="1820" w:type="dxa"/>
+          </w:tcPr>
+          <w:p>
+            <w:pPr>
+              <w:rPr>
+                <w:lang w:val="en-AU"/>
+              </w:rPr>
+            </w:pPr>
+            <w:r>
+              <w:rPr>
+                <w:lang w:val="en-AU"/>
+              </w:rPr>
+              <w:t>399</w:t>
+            </w:r>
+          </w:p>
+        </w:tc>
+        <w:tc>
+          <w:tcPr>
+            <w:tcW w:w="1613" w:type="dxa"/>
+          </w:tcPr>
+          <w:p>
+            <w:pPr>
+              <w:rPr>
+                <w:lang w:val="en-AU"/>
+              </w:rPr>
+            </w:pPr>
+            <w:r>
+              <w:rPr>
+                <w:lang w:val="en-AU"/>
+              </w:rPr>
+              <w:t>1,435</w:t>
+            </w:r>
+          </w:p>
+        </w:tc>
+        <w:tc>
+          <w:tcPr>
+            <w:tcW w:w="2208" w:type="dxa"/>
+          </w:tcPr>
+          <w:p>
+            <w:pPr>
+              <w:rPr>
+                <w:lang w:val="en-AU"/>
+              </w:rPr>
+            </w:pPr>
+            <w:r>
+              <w:rPr>
+                <w:lang w:val="en-AU"/>
+              </w:rPr>
+              <w:t>3,491</w:t>
+            </w:r>
+          </w:p>
+        </w:tc>
+      </w:tr>
+      <w:tr>
+        <w:tc>
+          <w:tcPr>
+            <w:tcW w:w="6808" w:type="dxa"/>
+            <w:gridSpan w:val="3"/>
+          </w:tcPr>
+          <w:p>
+            <w:pPr>
+              <w:rPr>
+                <w:b/>
+                <w:bCs/>
+                <w:lang w:val="en-AU"/>
+              </w:rPr>
+            </w:pPr>
+            <w:r>
+              <w:rPr>
+                <w:b/>
+                <w:bCs/>
+                <w:lang w:val="en-AU"/>
+              </w:rPr>
+              <w:t>Add model development or establishment</w:t>
+            </w:r>
+          </w:p>
+        </w:tc>
+        <w:tc>
+          <w:tcPr>
+            <w:tcW w:w="2208" w:type="dxa"/>
+          </w:tcPr>
+          <w:p>
+            <w:pPr>
+              <w:rPr>
+                <w:b/>
+                <w:bCs/>
+                <w:lang w:val="en-AU"/>
+              </w:rPr>
+            </w:pPr>
+          </w:p>
+        </w:tc>
+      </w:tr>
+      <w:tr>
+        <w:tc>
+          <w:tcPr>
+            <w:tcW w:w="3375" w:type="dxa"/>
+          </w:tcPr>
+          <w:p>
+            <w:pPr>
+              <w:rPr>
+                <w:lang w:val="en-AU"/>
+              </w:rPr>
+            </w:pPr>
+            <w:r>
+              <w:rPr>
+                <w:lang w:val="en-AU"/>
+              </w:rPr>
+              <w:t>(Prediction OR Predictive OR Warning OR Scoring) AND (score OR model OR algorithm OR rule) AND (development OR establishment OR develop OR establish)</w:t>
+            </w:r>
+          </w:p>
+        </w:tc>
+        <w:tc>
+          <w:tcPr>
+            <w:tcW w:w="1820" w:type="dxa"/>
+          </w:tcPr>
+          <w:p>
+            <w:pPr>
+              <w:rPr>
+                <w:lang w:val="en-AU"/>
+              </w:rPr>
+            </w:pPr>
+            <w:r>
+              <w:rPr>
+                <w:lang w:val="en-AU"/>
+              </w:rPr>
+              <w:t>940</w:t>
+            </w:r>
+          </w:p>
+        </w:tc>
+        <w:tc>
+          <w:tcPr>
+            <w:tcW w:w="1613" w:type="dxa"/>
+          </w:tcPr>
+          <w:p>
+            <w:pPr>
+              <w:rPr>
+                <w:lang w:val="en-AU"/>
+              </w:rPr>
+            </w:pPr>
+            <w:r>
+              <w:rPr>
+                <w:lang w:val="en-AU"/>
+              </w:rPr>
+              <w:t>5,332</w:t>
+            </w:r>
+          </w:p>
+        </w:tc>
+        <w:tc>
+          <w:tcPr>
+            <w:tcW w:w="2208" w:type="dxa"/>
+          </w:tcPr>
+          <w:p>
+            <w:pPr>
+              <w:rPr>
+                <w:lang w:val="en-AU"/>
+              </w:rPr>
+            </w:pPr>
+            <w:r>
+              <w:rPr>
+                <w:lang w:val="en-AU"/>
+              </w:rPr>
+              <w:t>20</w:t>
+            </w:r>
+            <w:r>
+              <w:rPr>
+                <w:lang w:val="en-AU"/>
+              </w:rPr>
+              <w:t>,</w:t>
+            </w:r>
+            <w:r>
+              <w:rPr>
+                <w:lang w:val="en-AU"/>
+              </w:rPr>
+              <w:t>810</w:t>
+            </w:r>
+          </w:p>
+        </w:tc>
+      </w:tr>
+      <w:tr>
+        <w:tc>
+          <w:tcPr>
+            <w:tcW w:w="3375" w:type="dxa"/>
+          </w:tcPr>
+          <w:p>
+            <w:pPr>
+              <w:rPr>
+                <w:lang w:val="en-AU"/>
+              </w:rPr>
+            </w:pPr>
+            <w:r>
+              <w:rPr>
+                <w:lang w:val="en-AU"/>
+              </w:rPr>
+              <w:t xml:space="preserve">("Machine learning" OR "Artificial Intelligence" OR "Deep Learning" OR Prediction OR Predictive OR Warning OR Scoring) AND (score OR model OR algorithm OR rule) AND (development OR </w:t>
+            </w:r>
+            <w:r>
+              <w:rPr>
+                <w:lang w:val="en-AU"/>
+              </w:rPr>
+              <w:lastRenderedPageBreak/>
+              <w:t>establishment OR develop OR establish)</w:t>
+            </w:r>
+          </w:p>
+        </w:tc>
+        <w:tc>
+          <w:tcPr>
+            <w:tcW w:w="1820" w:type="dxa"/>
+          </w:tcPr>
+          <w:p>
+            <w:pPr>
+              <w:rPr>
+                <w:lang w:val="en-AU"/>
+              </w:rPr>
+            </w:pPr>
+            <w:r>
+              <w:rPr>
+                <w:lang w:val="en-AU"/>
+              </w:rPr>
+              <w:lastRenderedPageBreak/>
+              <w:t>947</w:t>
+            </w:r>
+          </w:p>
+        </w:tc>
+        <w:tc>
+          <w:tcPr>
+            <w:tcW w:w="1613" w:type="dxa"/>
+          </w:tcPr>
+          <w:p>
+            <w:pPr>
+              <w:rPr>
+                <w:lang w:val="en-AU"/>
+              </w:rPr>
+            </w:pPr>
+            <w:r>
+              <w:rPr>
+                <w:lang w:val="en-AU"/>
+              </w:rPr>
+              <w:t>5,439</w:t>
+            </w:r>
+          </w:p>
+        </w:tc>
+        <w:tc>
+          <w:tcPr>
+            <w:tcW w:w="2208" w:type="dxa"/>
+          </w:tcPr>
+          <w:p>
+            <w:pPr>
+              <w:rPr>
+                <w:lang w:val="en-AU"/>
+              </w:rPr>
+            </w:pPr>
+            <w:r>
+              <w:rPr>
+                <w:lang w:val="en-AU"/>
+              </w:rPr>
+              <w:t>20,974</w:t>
+            </w:r>
+          </w:p>
+        </w:tc>
+      </w:tr>
+    </w:tbl>
+    <w:p>
+      <w:pPr>
+        <w:rPr>
+          <w:lang w:val="en-AU"/>
+        </w:rPr>
+      </w:pPr>
+    </w:p>
+    <w:p>
+      <w:pPr>
+        <w:rPr>
+          <w:lang w:val="en-AU"/>
+        </w:rPr>
+      </w:pPr>
+      <w:r>
+        <w:rPr>
+          <w:lang w:val="en-AU"/>
+        </w:rPr>
+        <w:t>First attempt</w:t>
+      </w:r>
+      <w:r>
+        <w:rPr>
+          <w:lang w:val="en-AU"/>
+        </w:rPr>
+        <w:t xml:space="preserve"> to get code setup and working</w:t>
+      </w:r>
+      <w:r>
+        <w:rPr>
+          <w:lang w:val="en-AU"/>
+        </w:rPr>
+        <w:t xml:space="preserve">: </w:t>
+      </w:r>
+    </w:p>
+    <w:p>
+      <w:pPr>
+        <w:rPr>
+          <w:lang w:val="en-AU"/>
+        </w:rPr>
+      </w:pPr>
+      <w:r>
+        <w:rPr>
+          <w:lang w:val="en-AU"/>
+        </w:rPr>
+        <w:t>download</w:t>
+      </w:r>
+      <w:r>
+        <w:rPr>
+          <w:lang w:val="en-AU"/>
+        </w:rPr>
+        <w:t>ed</w:t>
+      </w:r>
+      <w:r>
+        <w:rPr>
+          <w:lang w:val="en-AU"/>
+        </w:rPr>
+        <w:t xml:space="preserve"> studies </w:t>
+      </w:r>
+      <w:r>
+        <w:rPr>
+          <w:lang w:val="en-AU"/>
+        </w:rPr>
+        <w:t>found using</w:t>
+      </w:r>
+      <w:r>
+        <w:rPr>
+          <w:lang w:val="en-AU"/>
+        </w:rPr>
+        <w:t xml:space="preserve">: </w:t>
+      </w:r>
+      <w:r>
+        <w:rPr>
+          <w:lang w:val="en-AU"/>
+        </w:rPr>
+        <w:t>("Machine learning" OR "Artificial Intelligence" OR "Deep Learning" OR "Prediction model" OR "Predictive model" OR "Prediction score" OR "Predictive score" OR "warning score" OR "Risk prediction" OR "risk score")</w:t>
+      </w:r>
+      <w:r>
+        <w:rPr>
+          <w:lang w:val="en-AU"/>
+        </w:rPr>
+        <w:t xml:space="preserve"> </w:t>
+      </w:r>
+      <w:r>
+        <w:rPr>
+          <w:lang w:val="en-AU"/>
+        </w:rPr>
+        <w:t>AND (prognosis OR prognostic)</w:t>
+      </w:r>
+      <w:r>
+        <w:rPr>
+          <w:lang w:val="en-AU"/>
+        </w:rPr>
+        <w:t>; 399 studies</w:t>
       </w:r>
     </w:p>
     <w:sectPr>
@@ -688,6 +1590,118 @@
 <file path=word/numbering.xml><?xml version="1.0" encoding="utf-8"?>
 <w:numbering xmlns:wpc="http://schemas.microsoft.com/office/word/2010/wordprocessingCanvas" xmlns:cx="http://schemas.microsoft.com/office/drawing/2014/chartex" xmlns:cx1="http://schemas.microsoft.com/office/drawing/2015/9/8/chartex" xmlns:cx2="http://schemas.microsoft.com/office/drawing/2015/10/21/chartex" xmlns:cx3="http://schemas.microsoft.com/office/drawing/2016/5/9/chartex" xmlns:cx4="http://schemas.microsoft.com/office/drawing/2016/5/10/chartex" xmlns:cx5="http://schemas.microsoft.com/office/drawing/2016/5/11/chartex" xmlns:cx6="http://schemas.microsoft.com/office/drawing/2016/5/12/chartex" xmlns:cx7="http://schemas.microsoft.com/office/drawing/2016/5/13/chartex" xmlns:cx8="http://schemas.microsoft.com/office/drawing/2016/5/14/chartex" xmlns:mc="http://schemas.openxmlformats.org/markup-compatibility/2006" xmlns:aink="http://schemas.microsoft.com/office/drawing/2016/ink" xmlns:am3d="http://schemas.microsoft.com/office/drawing/2017/model3d" xmlns:o="urn:schemas-microsoft-com:office:office" xmlns:r="http://schemas.openxmlformats.org/officeDocument/2006/relationships" xmlns:m="http://schemas.openxmlformats.org/officeDocument/2006/math" xmlns:v="urn:schemas-microsoft-com:vml" xmlns:wp14="http://schemas.microsoft.com/office/word/2010/wordprocessingDrawing" xmlns:wp="http://schemas.openxmlformats.org/drawingml/2006/wordprocessingDrawing" xmlns:w10="urn:schemas-microsoft-com:office:word" xmlns:w="http://schemas.openxmlformats.org/wordprocessingml/2006/main" xmlns:w14="http://schemas.microsoft.com/office/word/2010/wordml" xmlns:w15="http://schemas.microsoft.com/office/word/2012/wordml" xmlns:w16cex="http://schemas.microsoft.com/office/word/2018/wordml/cex" xmlns:w16cid="http://schemas.microsoft.com/office/word/2016/wordml/cid" xmlns:w16="http://schemas.microsoft.com/office/word/2018/wordml" xmlns:w16sdtdh="http://schemas.microsoft.com/office/word/2020/wordml/sdtdatahash" xmlns:w16se="http://schemas.microsoft.com/office/word/2015/wordml/symex" xmlns:wpg="http://schemas.microsoft.com/office/word/2010/wordprocessingGroup" xmlns:wpi="http://schemas.microsoft.com/office/word/2010/wordprocessingInk" xmlns:wne="http://schemas.microsoft.com/office/word/2006/wordml" xmlns:wps="http://schemas.microsoft.com/office/word/2010/wordprocessingShape" mc:Ignorable="w14 w15 w16se w16cid w16 w16cex w16sdtdh wp14">
   <w:abstractNum w:abstractNumId="0" w15:restartNumberingAfterBreak="0">
+    <w:nsid w:val="39EA11DE"/>
+    <w:multiLevelType w:val="hybridMultilevel"/>
+    <w:tmpl w:val="5E5EAF30"/>
+    <w:lvl w:ilvl="0" w:tplc="E4843D8A">
+      <w:numFmt w:val="bullet"/>
+      <w:lvlText w:val="-"/>
+      <w:lvlJc w:val="left"/>
+      <w:pPr>
+        <w:ind w:left="720" w:hanging="360"/>
+      </w:pPr>
+      <w:rPr>
+        <w:rFonts w:ascii="Calibri" w:eastAsiaTheme="minorHAnsi" w:hAnsi="Calibri" w:cs="Calibri" w:hint="default"/>
+      </w:rPr>
+    </w:lvl>
+    <w:lvl w:ilvl="1" w:tplc="0C090003" w:tentative="1">
+      <w:start w:val="1"/>
+      <w:numFmt w:val="bullet"/>
+      <w:lvlText w:val="o"/>
+      <w:lvlJc w:val="left"/>
+      <w:pPr>
+        <w:ind w:left="1440" w:hanging="360"/>
+      </w:pPr>
+      <w:rPr>
+        <w:rFonts w:ascii="Courier New" w:hAnsi="Courier New" w:cs="Courier New" w:hint="default"/>
+      </w:rPr>
+    </w:lvl>
+    <w:lvl w:ilvl="2" w:tplc="0C090005" w:tentative="1">
+      <w:start w:val="1"/>
+      <w:numFmt w:val="bullet"/>
+      <w:lvlText w:val=""/>
+      <w:lvlJc w:val="left"/>
+      <w:pPr>
+        <w:ind w:left="2160" w:hanging="360"/>
+      </w:pPr>
+      <w:rPr>
+        <w:rFonts w:ascii="Wingdings" w:hAnsi="Wingdings" w:hint="default"/>
+      </w:rPr>
+    </w:lvl>
+    <w:lvl w:ilvl="3" w:tplc="0C090001" w:tentative="1">
+      <w:start w:val="1"/>
+      <w:numFmt w:val="bullet"/>
+      <w:lvlText w:val=""/>
+      <w:lvlJc w:val="left"/>
+      <w:pPr>
+        <w:ind w:left="2880" w:hanging="360"/>
+      </w:pPr>
+      <w:rPr>
+        <w:rFonts w:ascii="Symbol" w:hAnsi="Symbol" w:hint="default"/>
+      </w:rPr>
+    </w:lvl>
+    <w:lvl w:ilvl="4" w:tplc="0C090003" w:tentative="1">
+      <w:start w:val="1"/>
+      <w:numFmt w:val="bullet"/>
+      <w:lvlText w:val="o"/>
+      <w:lvlJc w:val="left"/>
+      <w:pPr>
+        <w:ind w:left="3600" w:hanging="360"/>
+      </w:pPr>
+      <w:rPr>
+        <w:rFonts w:ascii="Courier New" w:hAnsi="Courier New" w:cs="Courier New" w:hint="default"/>
+      </w:rPr>
+    </w:lvl>
+    <w:lvl w:ilvl="5" w:tplc="0C090005" w:tentative="1">
+      <w:start w:val="1"/>
+      <w:numFmt w:val="bullet"/>
+      <w:lvlText w:val=""/>
+      <w:lvlJc w:val="left"/>
+      <w:pPr>
+        <w:ind w:left="4320" w:hanging="360"/>
+      </w:pPr>
+      <w:rPr>
+        <w:rFonts w:ascii="Wingdings" w:hAnsi="Wingdings" w:hint="default"/>
+      </w:rPr>
+    </w:lvl>
+    <w:lvl w:ilvl="6" w:tplc="0C090001" w:tentative="1">
+      <w:start w:val="1"/>
+      <w:numFmt w:val="bullet"/>
+      <w:lvlText w:val=""/>
+      <w:lvlJc w:val="left"/>
+      <w:pPr>
+        <w:ind w:left="5040" w:hanging="360"/>
+      </w:pPr>
+      <w:rPr>
+        <w:rFonts w:ascii="Symbol" w:hAnsi="Symbol" w:hint="default"/>
+      </w:rPr>
+    </w:lvl>
+    <w:lvl w:ilvl="7" w:tplc="0C090003" w:tentative="1">
+      <w:start w:val="1"/>
+      <w:numFmt w:val="bullet"/>
+      <w:lvlText w:val="o"/>
+      <w:lvlJc w:val="left"/>
+      <w:pPr>
+        <w:ind w:left="5760" w:hanging="360"/>
+      </w:pPr>
+      <w:rPr>
+        <w:rFonts w:ascii="Courier New" w:hAnsi="Courier New" w:cs="Courier New" w:hint="default"/>
+      </w:rPr>
+    </w:lvl>
+    <w:lvl w:ilvl="8" w:tplc="0C090005" w:tentative="1">
+      <w:start w:val="1"/>
+      <w:numFmt w:val="bullet"/>
+      <w:lvlText w:val=""/>
+      <w:lvlJc w:val="left"/>
+      <w:pPr>
+        <w:ind w:left="6480" w:hanging="360"/>
+      </w:pPr>
+      <w:rPr>
+        <w:rFonts w:ascii="Wingdings" w:hAnsi="Wingdings" w:hint="default"/>
+      </w:rPr>
+    </w:lvl>
+  </w:abstractNum>
+  <w:abstractNum w:abstractNumId="1" w15:restartNumberingAfterBreak="0">
     <w:nsid w:val="3B783C6F"/>
     <w:multiLevelType w:val="hybridMultilevel"/>
     <w:tmpl w:val="AE0EDA78"/>
@@ -800,7 +1814,7 @@
       </w:rPr>
     </w:lvl>
   </w:abstractNum>
-  <w:abstractNum w:abstractNumId="1" w15:restartNumberingAfterBreak="0">
+  <w:abstractNum w:abstractNumId="2" w15:restartNumberingAfterBreak="0">
     <w:nsid w:val="42EB676B"/>
     <w:multiLevelType w:val="hybridMultilevel"/>
     <w:tmpl w:val="5088F6C6"/>
@@ -889,7 +1903,7 @@
       </w:pPr>
     </w:lvl>
   </w:abstractNum>
-  <w:abstractNum w:abstractNumId="2" w15:restartNumberingAfterBreak="0">
+  <w:abstractNum w:abstractNumId="3" w15:restartNumberingAfterBreak="0">
     <w:nsid w:val="455B717F"/>
     <w:multiLevelType w:val="hybridMultilevel"/>
     <w:tmpl w:val="4C7ED18E"/>
@@ -979,13 +1993,16 @@
     </w:lvl>
   </w:abstractNum>
   <w:num w:numId="1">
+    <w:abstractNumId w:val="3"/>
+  </w:num>
+  <w:num w:numId="2">
+    <w:abstractNumId w:val="1"/>
+  </w:num>
+  <w:num w:numId="3">
     <w:abstractNumId w:val="2"/>
   </w:num>
-  <w:num w:numId="2">
+  <w:num w:numId="4">
     <w:abstractNumId w:val="0"/>
-  </w:num>
-  <w:num w:numId="3">
-    <w:abstractNumId w:val="1"/>
   </w:num>
 </w:numbering>
 </file>
@@ -1465,6 +2482,25 @@
       <w:shd w:val="clear" w:color="auto" w:fill="E1DFDD"/>
     </w:rPr>
   </w:style>
+  <w:style w:type="table" w:styleId="TableGrid">
+    <w:name w:val="Table Grid"/>
+    <w:basedOn w:val="TableNormal"/>
+    <w:uiPriority w:val="39"/>
+    <w:rsid w:val="00BC1B98"/>
+    <w:pPr>
+      <w:spacing w:after="0" w:line="240" w:lineRule="auto"/>
+    </w:pPr>
+    <w:tblPr>
+      <w:tblBorders>
+        <w:top w:val="single" w:sz="4" w:space="0" w:color="auto"/>
+        <w:left w:val="single" w:sz="4" w:space="0" w:color="auto"/>
+        <w:bottom w:val="single" w:sz="4" w:space="0" w:color="auto"/>
+        <w:right w:val="single" w:sz="4" w:space="0" w:color="auto"/>
+        <w:insideH w:val="single" w:sz="4" w:space="0" w:color="auto"/>
+        <w:insideV w:val="single" w:sz="4" w:space="0" w:color="auto"/>
+      </w:tblBorders>
+    </w:tblPr>
+  </w:style>
 </w:styles>
 </file>
 

</xml_diff>

<commit_message>
redo test dataset updated doc
</commit_message>
<xml_diff>
--- a/Project summary.docx
+++ b/Project summary.docx
@@ -783,77 +783,244 @@
                 <w:bCs/>
                 <w:lang w:val="en-AU"/>
               </w:rPr>
-              <w:t>Dia</w:t>
-            </w:r>
-            <w:r>
+              <w:t>Diagnostic</w:t>
+            </w:r>
+          </w:p>
+          <w:p>
+            <w:pPr>
+              <w:jc w:val="center"/>
+              <w:rPr>
+                <w:lang w:val="en-AU"/>
+              </w:rPr>
+            </w:pPr>
+            <w:r>
+              <w:rPr>
+                <w:lang w:val="en-AU"/>
+              </w:rPr>
+              <w:t>AND (diagnosis OR diagnostic)</w:t>
+            </w:r>
+          </w:p>
+        </w:tc>
+        <w:tc>
+          <w:tcPr>
+            <w:tcW w:w="2208" w:type="dxa"/>
+          </w:tcPr>
+          <w:p>
+            <w:pPr>
+              <w:jc w:val="center"/>
               <w:rPr>
                 <w:b/>
                 <w:bCs/>
                 <w:lang w:val="en-AU"/>
               </w:rPr>
-              <w:t>gnostic</w:t>
-            </w:r>
-          </w:p>
-          <w:p>
-            <w:pPr>
-              <w:jc w:val="center"/>
-              <w:rPr>
-                <w:lang w:val="en-AU"/>
-              </w:rPr>
-            </w:pPr>
-            <w:r>
-              <w:rPr>
-                <w:lang w:val="en-AU"/>
-              </w:rPr>
-              <w:t>AND (</w:t>
-            </w:r>
-            <w:r>
-              <w:rPr>
-                <w:lang w:val="en-AU"/>
-              </w:rPr>
-              <w:t>dia</w:t>
-            </w:r>
-            <w:r>
-              <w:rPr>
-                <w:lang w:val="en-AU"/>
-              </w:rPr>
-              <w:t xml:space="preserve">gnosis OR </w:t>
-            </w:r>
-            <w:r>
-              <w:rPr>
-                <w:lang w:val="en-AU"/>
-              </w:rPr>
-              <w:t>dia</w:t>
-            </w:r>
-            <w:r>
-              <w:rPr>
-                <w:lang w:val="en-AU"/>
-              </w:rPr>
-              <w:t>gnostic)</w:t>
-            </w:r>
-          </w:p>
-        </w:tc>
-        <w:tc>
-          <w:tcPr>
-            <w:tcW w:w="2208" w:type="dxa"/>
-          </w:tcPr>
-          <w:p>
-            <w:pPr>
-              <w:jc w:val="center"/>
+            </w:pPr>
+            <w:r>
               <w:rPr>
                 <w:b/>
                 <w:bCs/>
                 <w:lang w:val="en-AU"/>
               </w:rPr>
-            </w:pPr>
-            <w:r>
+              <w:t>Excluding prognostic/diagnostic terms</w:t>
+            </w:r>
+          </w:p>
+        </w:tc>
+      </w:tr>
+      <w:tr>
+        <w:tc>
+          <w:tcPr>
+            <w:tcW w:w="3375" w:type="dxa"/>
+          </w:tcPr>
+          <w:p>
+            <w:pPr>
+              <w:rPr>
+                <w:lang w:val="en-AU"/>
+              </w:rPr>
+            </w:pPr>
+            <w:r>
+              <w:rPr>
+                <w:lang w:val="en-AU"/>
+              </w:rPr>
+              <w:t>(Prediction OR Predictive OR Warning OR Scoring) AND (score OR model OR algorithm OR rule)</w:t>
+            </w:r>
+          </w:p>
+        </w:tc>
+        <w:tc>
+          <w:tcPr>
+            <w:tcW w:w="1820" w:type="dxa"/>
+          </w:tcPr>
+          <w:p>
+            <w:pPr>
+              <w:rPr>
+                <w:lang w:val="en-AU"/>
+              </w:rPr>
+            </w:pPr>
+            <w:r>
+              <w:rPr>
+                <w:lang w:val="en-AU"/>
+              </w:rPr>
+              <w:t>3,184</w:t>
+            </w:r>
+          </w:p>
+        </w:tc>
+        <w:tc>
+          <w:tcPr>
+            <w:tcW w:w="1613" w:type="dxa"/>
+          </w:tcPr>
+          <w:p>
+            <w:pPr>
+              <w:rPr>
+                <w:lang w:val="en-AU"/>
+              </w:rPr>
+            </w:pPr>
+            <w:r>
+              <w:rPr>
+                <w:lang w:val="en-AU"/>
+              </w:rPr>
+              <w:t>19,173</w:t>
+            </w:r>
+          </w:p>
+        </w:tc>
+        <w:tc>
+          <w:tcPr>
+            <w:tcW w:w="2208" w:type="dxa"/>
+          </w:tcPr>
+          <w:p>
+            <w:pPr>
+              <w:rPr>
+                <w:lang w:val="en-AU"/>
+              </w:rPr>
+            </w:pPr>
+            <w:r>
+              <w:rPr>
+                <w:lang w:val="en-AU"/>
+              </w:rPr>
+              <w:t>104</w:t>
+            </w:r>
+            <w:r>
+              <w:rPr>
+                <w:lang w:val="en-AU"/>
+              </w:rPr>
+              <w:t>,</w:t>
+            </w:r>
+            <w:r>
+              <w:rPr>
+                <w:lang w:val="en-AU"/>
+              </w:rPr>
+              <w:t>939</w:t>
+            </w:r>
+          </w:p>
+        </w:tc>
+      </w:tr>
+      <w:tr>
+        <w:tc>
+          <w:tcPr>
+            <w:tcW w:w="3375" w:type="dxa"/>
+          </w:tcPr>
+          <w:p>
+            <w:pPr>
+              <w:rPr>
+                <w:lang w:val="en-AU"/>
+              </w:rPr>
+            </w:pPr>
+            <w:r>
+              <w:rPr>
+                <w:lang w:val="en-AU"/>
+              </w:rPr>
+              <w:t xml:space="preserve">("Machine learning" OR "Artificial Intelligence" OR "Deep Learning" OR Prediction OR Predictive OR Warning OR Scoring) AND (score OR model OR algorithm OR rule) </w:t>
+            </w:r>
+          </w:p>
+        </w:tc>
+        <w:tc>
+          <w:tcPr>
+            <w:tcW w:w="1820" w:type="dxa"/>
+          </w:tcPr>
+          <w:p>
+            <w:pPr>
+              <w:rPr>
+                <w:lang w:val="en-AU"/>
+              </w:rPr>
+            </w:pPr>
+            <w:r>
+              <w:rPr>
+                <w:lang w:val="en-AU"/>
+              </w:rPr>
+              <w:t>3,197</w:t>
+            </w:r>
+          </w:p>
+        </w:tc>
+        <w:tc>
+          <w:tcPr>
+            <w:tcW w:w="1613" w:type="dxa"/>
+          </w:tcPr>
+          <w:p>
+            <w:pPr>
+              <w:rPr>
+                <w:lang w:val="en-AU"/>
+              </w:rPr>
+            </w:pPr>
+            <w:r>
+              <w:rPr>
+                <w:lang w:val="en-AU"/>
+              </w:rPr>
+              <w:t>19,386</w:t>
+            </w:r>
+          </w:p>
+        </w:tc>
+        <w:tc>
+          <w:tcPr>
+            <w:tcW w:w="2208" w:type="dxa"/>
+          </w:tcPr>
+          <w:p>
+            <w:pPr>
+              <w:rPr>
+                <w:lang w:val="en-AU"/>
+              </w:rPr>
+            </w:pPr>
+            <w:r>
+              <w:rPr>
+                <w:lang w:val="en-AU"/>
+              </w:rPr>
+              <w:t>105,281</w:t>
+            </w:r>
+          </w:p>
+        </w:tc>
+      </w:tr>
+      <w:tr>
+        <w:tc>
+          <w:tcPr>
+            <w:tcW w:w="6808" w:type="dxa"/>
+            <w:gridSpan w:val="3"/>
+          </w:tcPr>
+          <w:p>
+            <w:pPr>
               <w:rPr>
                 <w:b/>
                 <w:bCs/>
                 <w:lang w:val="en-AU"/>
               </w:rPr>
-              <w:t>Excluding prognostic/diagnostic terms</w:t>
-            </w:r>
+            </w:pPr>
+            <w:r>
+              <w:rPr>
+                <w:b/>
+                <w:bCs/>
+                <w:lang w:val="en-AU"/>
+              </w:rPr>
+              <w:t>Combined terms for models</w:t>
+            </w:r>
+          </w:p>
+        </w:tc>
+        <w:tc>
+          <w:tcPr>
+            <w:tcW w:w="2208" w:type="dxa"/>
+          </w:tcPr>
+          <w:p>
+            <w:pPr>
+              <w:rPr>
+                <w:b/>
+                <w:bCs/>
+                <w:lang w:val="en-AU"/>
+              </w:rPr>
+            </w:pPr>
           </w:p>
         </w:tc>
       </w:tr>
@@ -872,7 +1039,55 @@
               <w:rPr>
                 <w:lang w:val="en-AU"/>
               </w:rPr>
-              <w:t>(Prediction OR Predictive OR Warning OR Scoring) AND (score OR model OR algorithm OR rule)</w:t>
+              <w:t>(</w:t>
+            </w:r>
+            <w:r>
+              <w:rPr>
+                <w:lang w:val="en-AU"/>
+              </w:rPr>
+              <w:t>“Machine learning” OR “Artificial Intelligence” OR “Deep Learning” OR “Prediction model” OR “</w:t>
+            </w:r>
+            <w:r>
+              <w:rPr>
+                <w:lang w:val="en-AU"/>
+              </w:rPr>
+              <w:t>Predictive</w:t>
+            </w:r>
+            <w:r>
+              <w:rPr>
+                <w:lang w:val="en-AU"/>
+              </w:rPr>
+              <w:t xml:space="preserve"> model”</w:t>
+            </w:r>
+            <w:r>
+              <w:rPr>
+                <w:lang w:val="en-AU"/>
+              </w:rPr>
+              <w:t xml:space="preserve"> OR </w:t>
+            </w:r>
+            <w:r>
+              <w:rPr>
+                <w:lang w:val="en-AU"/>
+              </w:rPr>
+              <w:t>“Prediction score” OR “Predictive score” OR “w</w:t>
+            </w:r>
+            <w:r>
+              <w:rPr>
+                <w:lang w:val="en-AU"/>
+              </w:rPr>
+              <w:t xml:space="preserve">arning </w:t>
+            </w:r>
+            <w:r>
+              <w:rPr>
+                <w:lang w:val="en-AU"/>
+              </w:rPr>
+              <w:t>score” OR “Risk prediction”</w:t>
+            </w:r>
+            <w:r>
+              <w:rPr>
+                <w:lang w:val="en-AU"/>
+              </w:rPr>
+              <w:t>)</w:t>
             </w:r>
           </w:p>
         </w:tc>
@@ -890,13 +1105,7 @@
               <w:rPr>
                 <w:lang w:val="en-AU"/>
               </w:rPr>
-              <w:t>3,</w:t>
-            </w:r>
-            <w:r>
-              <w:rPr>
-                <w:lang w:val="en-AU"/>
-              </w:rPr>
-              <w:t>184</w:t>
+              <w:t>326</w:t>
             </w:r>
           </w:p>
         </w:tc>
@@ -914,13 +1123,7 @@
               <w:rPr>
                 <w:lang w:val="en-AU"/>
               </w:rPr>
-              <w:t>19,</w:t>
-            </w:r>
-            <w:r>
-              <w:rPr>
-                <w:lang w:val="en-AU"/>
-              </w:rPr>
-              <w:t>173</w:t>
+              <w:t>1,143</w:t>
             </w:r>
           </w:p>
         </w:tc>
@@ -938,7 +1141,7 @@
               <w:rPr>
                 <w:lang w:val="en-AU"/>
               </w:rPr>
-              <w:t>104</w:t>
+              <w:t>2</w:t>
             </w:r>
             <w:r>
               <w:rPr>
@@ -950,7 +1153,7 @@
               <w:rPr>
                 <w:lang w:val="en-AU"/>
               </w:rPr>
-              <w:t>939</w:t>
+              <w:t>578</w:t>
             </w:r>
           </w:p>
         </w:tc>
@@ -970,7 +1173,7 @@
               <w:rPr>
                 <w:lang w:val="en-AU"/>
               </w:rPr>
-              <w:t xml:space="preserve">("Machine learning" OR "Artificial Intelligence" OR "Deep Learning" OR Prediction OR Predictive OR Warning OR Scoring) AND (score OR model OR algorithm OR rule) </w:t>
+              <w:t>("Machine learning" OR "Artificial Intelligence" OR "Deep Learning" OR "Prediction model" OR "Predictive model" OR "Prediction score" OR "Predictive score" OR "warning score" OR "Risk prediction" OR "risk score")</w:t>
             </w:r>
           </w:p>
         </w:tc>
@@ -988,7 +1191,51 @@
               <w:rPr>
                 <w:lang w:val="en-AU"/>
               </w:rPr>
-              <w:t>3,197</w:t>
+              <w:t>399</w:t>
+            </w:r>
+          </w:p>
+          <w:p>
+            <w:pPr>
+              <w:rPr>
+                <w:lang w:val="en-AU"/>
+              </w:rPr>
+            </w:pPr>
+            <w:r>
+              <w:rPr>
+                <w:lang w:val="en-AU"/>
+              </w:rPr>
+              <w:t>*Test dataset for code setup</w:t>
+            </w:r>
+          </w:p>
+          <w:p>
+            <w:pPr>
+              <w:rPr>
+                <w:lang w:val="en-AU"/>
+              </w:rPr>
+            </w:pPr>
+            <w:r>
+              <w:rPr>
+                <w:lang w:val="en-AU"/>
+              </w:rPr>
+              <w:t>[</w:t>
+            </w:r>
+            <w:r>
+              <w:rPr>
+                <w:lang w:val="en-AU"/>
+              </w:rPr>
+              <w:t>data/</w:t>
+            </w:r>
+            <w:r>
+              <w:rPr>
+                <w:lang w:val="en-AU"/>
+              </w:rPr>
+              <w:t>test</w:t>
+            </w:r>
+            <w:r>
+              <w:rPr>
+                <w:lang w:val="en-AU"/>
+              </w:rPr>
+              <w:t>]</w:t>
             </w:r>
           </w:p>
         </w:tc>
@@ -1006,7 +1253,7 @@
               <w:rPr>
                 <w:lang w:val="en-AU"/>
               </w:rPr>
-              <w:t>19,386</w:t>
+              <w:t>1,435</w:t>
             </w:r>
           </w:p>
         </w:tc>
@@ -1024,7 +1271,7 @@
               <w:rPr>
                 <w:lang w:val="en-AU"/>
               </w:rPr>
-              <w:t>105,281</w:t>
+              <w:t>3,491</w:t>
             </w:r>
           </w:p>
         </w:tc>
@@ -1049,7 +1296,7 @@
                 <w:bCs/>
                 <w:lang w:val="en-AU"/>
               </w:rPr>
-              <w:t>Combined terms for models</w:t>
+              <w:t>Add model development or establishment</w:t>
             </w:r>
           </w:p>
         </w:tc>
@@ -1083,55 +1330,7 @@
               <w:rPr>
                 <w:lang w:val="en-AU"/>
               </w:rPr>
-              <w:t>(</w:t>
-            </w:r>
-            <w:r>
-              <w:rPr>
-                <w:lang w:val="en-AU"/>
-              </w:rPr>
-              <w:t>“Machine learning” OR “Artificial Intelligence” OR “Deep Learning” OR “Prediction model” OR “</w:t>
-            </w:r>
-            <w:r>
-              <w:rPr>
-                <w:lang w:val="en-AU"/>
-              </w:rPr>
-              <w:t>Predictive</w:t>
-            </w:r>
-            <w:r>
-              <w:rPr>
-                <w:lang w:val="en-AU"/>
-              </w:rPr>
-              <w:t xml:space="preserve"> model”</w:t>
-            </w:r>
-            <w:r>
-              <w:rPr>
-                <w:lang w:val="en-AU"/>
-              </w:rPr>
-              <w:t xml:space="preserve"> OR </w:t>
-            </w:r>
-            <w:r>
-              <w:rPr>
-                <w:lang w:val="en-AU"/>
-              </w:rPr>
-              <w:t>“Prediction score” OR “Predictive score” OR “w</w:t>
-            </w:r>
-            <w:r>
-              <w:rPr>
-                <w:lang w:val="en-AU"/>
-              </w:rPr>
-              <w:t xml:space="preserve">arning </w:t>
-            </w:r>
-            <w:r>
-              <w:rPr>
-                <w:lang w:val="en-AU"/>
-              </w:rPr>
-              <w:t>score” OR “Risk prediction”</w:t>
-            </w:r>
-            <w:r>
-              <w:rPr>
-                <w:lang w:val="en-AU"/>
-              </w:rPr>
-              <w:t>)</w:t>
+              <w:t>(Prediction OR Predictive OR Warning OR Scoring) AND (score OR model OR algorithm OR rule) AND (development OR establishment OR develop OR establish)</w:t>
             </w:r>
           </w:p>
         </w:tc>
@@ -1149,7 +1348,7 @@
               <w:rPr>
                 <w:lang w:val="en-AU"/>
               </w:rPr>
-              <w:t>326</w:t>
+              <w:t>940</w:t>
             </w:r>
           </w:p>
         </w:tc>
@@ -1167,7 +1366,7 @@
               <w:rPr>
                 <w:lang w:val="en-AU"/>
               </w:rPr>
-              <w:t>1,143</w:t>
+              <w:t>5,332</w:t>
             </w:r>
           </w:p>
         </w:tc>
@@ -1185,7 +1384,7 @@
               <w:rPr>
                 <w:lang w:val="en-AU"/>
               </w:rPr>
-              <w:t>2</w:t>
+              <w:t>20</w:t>
             </w:r>
             <w:r>
               <w:rPr>
@@ -1197,7 +1396,7 @@
               <w:rPr>
                 <w:lang w:val="en-AU"/>
               </w:rPr>
-              <w:t>578</w:t>
+              <w:t>810</w:t>
             </w:r>
           </w:p>
         </w:tc>
@@ -1217,205 +1416,6 @@
               <w:rPr>
                 <w:lang w:val="en-AU"/>
               </w:rPr>
-              <w:t>("Machine learning" OR "Artificial Intelligence" OR "Deep Learning" OR "Prediction model" OR "Predictive model" OR "Prediction score" OR "Predictive score" OR "warning score" OR "Risk prediction" OR "risk score")</w:t>
-            </w:r>
-          </w:p>
-        </w:tc>
-        <w:tc>
-          <w:tcPr>
-            <w:tcW w:w="1820" w:type="dxa"/>
-          </w:tcPr>
-          <w:p>
-            <w:pPr>
-              <w:rPr>
-                <w:lang w:val="en-AU"/>
-              </w:rPr>
-            </w:pPr>
-            <w:r>
-              <w:rPr>
-                <w:lang w:val="en-AU"/>
-              </w:rPr>
-              <w:t>399</w:t>
-            </w:r>
-          </w:p>
-        </w:tc>
-        <w:tc>
-          <w:tcPr>
-            <w:tcW w:w="1613" w:type="dxa"/>
-          </w:tcPr>
-          <w:p>
-            <w:pPr>
-              <w:rPr>
-                <w:lang w:val="en-AU"/>
-              </w:rPr>
-            </w:pPr>
-            <w:r>
-              <w:rPr>
-                <w:lang w:val="en-AU"/>
-              </w:rPr>
-              <w:t>1,435</w:t>
-            </w:r>
-          </w:p>
-        </w:tc>
-        <w:tc>
-          <w:tcPr>
-            <w:tcW w:w="2208" w:type="dxa"/>
-          </w:tcPr>
-          <w:p>
-            <w:pPr>
-              <w:rPr>
-                <w:lang w:val="en-AU"/>
-              </w:rPr>
-            </w:pPr>
-            <w:r>
-              <w:rPr>
-                <w:lang w:val="en-AU"/>
-              </w:rPr>
-              <w:t>3,491</w:t>
-            </w:r>
-          </w:p>
-        </w:tc>
-      </w:tr>
-      <w:tr>
-        <w:tc>
-          <w:tcPr>
-            <w:tcW w:w="6808" w:type="dxa"/>
-            <w:gridSpan w:val="3"/>
-          </w:tcPr>
-          <w:p>
-            <w:pPr>
-              <w:rPr>
-                <w:b/>
-                <w:bCs/>
-                <w:lang w:val="en-AU"/>
-              </w:rPr>
-            </w:pPr>
-            <w:r>
-              <w:rPr>
-                <w:b/>
-                <w:bCs/>
-                <w:lang w:val="en-AU"/>
-              </w:rPr>
-              <w:t>Add model development or establishment</w:t>
-            </w:r>
-          </w:p>
-        </w:tc>
-        <w:tc>
-          <w:tcPr>
-            <w:tcW w:w="2208" w:type="dxa"/>
-          </w:tcPr>
-          <w:p>
-            <w:pPr>
-              <w:rPr>
-                <w:b/>
-                <w:bCs/>
-                <w:lang w:val="en-AU"/>
-              </w:rPr>
-            </w:pPr>
-          </w:p>
-        </w:tc>
-      </w:tr>
-      <w:tr>
-        <w:tc>
-          <w:tcPr>
-            <w:tcW w:w="3375" w:type="dxa"/>
-          </w:tcPr>
-          <w:p>
-            <w:pPr>
-              <w:rPr>
-                <w:lang w:val="en-AU"/>
-              </w:rPr>
-            </w:pPr>
-            <w:r>
-              <w:rPr>
-                <w:lang w:val="en-AU"/>
-              </w:rPr>
-              <w:t>(Prediction OR Predictive OR Warning OR Scoring) AND (score OR model OR algorithm OR rule) AND (development OR establishment OR develop OR establish)</w:t>
-            </w:r>
-          </w:p>
-        </w:tc>
-        <w:tc>
-          <w:tcPr>
-            <w:tcW w:w="1820" w:type="dxa"/>
-          </w:tcPr>
-          <w:p>
-            <w:pPr>
-              <w:rPr>
-                <w:lang w:val="en-AU"/>
-              </w:rPr>
-            </w:pPr>
-            <w:r>
-              <w:rPr>
-                <w:lang w:val="en-AU"/>
-              </w:rPr>
-              <w:t>940</w:t>
-            </w:r>
-          </w:p>
-        </w:tc>
-        <w:tc>
-          <w:tcPr>
-            <w:tcW w:w="1613" w:type="dxa"/>
-          </w:tcPr>
-          <w:p>
-            <w:pPr>
-              <w:rPr>
-                <w:lang w:val="en-AU"/>
-              </w:rPr>
-            </w:pPr>
-            <w:r>
-              <w:rPr>
-                <w:lang w:val="en-AU"/>
-              </w:rPr>
-              <w:t>5,332</w:t>
-            </w:r>
-          </w:p>
-        </w:tc>
-        <w:tc>
-          <w:tcPr>
-            <w:tcW w:w="2208" w:type="dxa"/>
-          </w:tcPr>
-          <w:p>
-            <w:pPr>
-              <w:rPr>
-                <w:lang w:val="en-AU"/>
-              </w:rPr>
-            </w:pPr>
-            <w:r>
-              <w:rPr>
-                <w:lang w:val="en-AU"/>
-              </w:rPr>
-              <w:t>20</w:t>
-            </w:r>
-            <w:r>
-              <w:rPr>
-                <w:lang w:val="en-AU"/>
-              </w:rPr>
-              <w:t>,</w:t>
-            </w:r>
-            <w:r>
-              <w:rPr>
-                <w:lang w:val="en-AU"/>
-              </w:rPr>
-              <w:t>810</w:t>
-            </w:r>
-          </w:p>
-        </w:tc>
-      </w:tr>
-      <w:tr>
-        <w:tc>
-          <w:tcPr>
-            <w:tcW w:w="3375" w:type="dxa"/>
-          </w:tcPr>
-          <w:p>
-            <w:pPr>
-              <w:rPr>
-                <w:lang w:val="en-AU"/>
-              </w:rPr>
-            </w:pPr>
-            <w:r>
-              <w:rPr>
-                <w:lang w:val="en-AU"/>
-              </w:rPr>
               <w:t xml:space="preserve">("Machine learning" OR "Artificial Intelligence" OR "Deep Learning" OR Prediction OR Predictive OR Warning OR Scoring) AND (score OR model OR algorithm OR rule) AND (development OR </w:t>
             </w:r>
             <w:r>
@@ -1562,19 +1562,31 @@
         <w:rPr>
           <w:lang w:val="en-AU"/>
         </w:rPr>
-        <w:t xml:space="preserve"> </w:t>
-      </w:r>
-      <w:r>
-        <w:rPr>
-          <w:lang w:val="en-AU"/>
-        </w:rPr>
-        <w:t>AND (prognosis OR prognostic)</w:t>
+        <w:t xml:space="preserve"> AND (prognosis OR prognostic)</w:t>
+      </w:r>
+      <w:r>
+        <w:rPr>
+          <w:lang w:val="en-AU"/>
+        </w:rPr>
+        <w:t xml:space="preserve"> in “Other terms”</w:t>
       </w:r>
       <w:r>
         <w:rPr>
           <w:lang w:val="en-AU"/>
         </w:rPr>
         <w:t>; 399 studies</w:t>
+      </w:r>
+      <w:r>
+        <w:rPr>
+          <w:lang w:val="en-AU"/>
+        </w:rPr>
+        <w:t xml:space="preserve"> (7-Mar-22: </w:t>
+      </w:r>
+      <w:r>
+        <w:rPr>
+          <w:lang w:val="en-AU"/>
+        </w:rPr>
+        <w:t>433 studies)</w:t>
       </w:r>
     </w:p>
     <w:sectPr>

</xml_diff>

<commit_message>
add draft manuscript file
</commit_message>
<xml_diff>
--- a/Project summary.docx
+++ b/Project summary.docx
@@ -532,8 +532,16 @@
           <w:rPr>
             <w:rStyle w:val="Hyperlink"/>
           </w:rPr>
-          <w:t>A Web-based Tool for Automatically linking Clinical Trials to their Publications | medRxiv</w:t>
+          <w:t xml:space="preserve">A Web-based Tool for Automatically linking Clinical Trials to their Publications | </w:t>
         </w:r>
+        <w:proofErr w:type="spellStart"/>
+        <w:r>
+          <w:rPr>
+            <w:rStyle w:val="Hyperlink"/>
+          </w:rPr>
+          <w:t>medRxiv</w:t>
+        </w:r>
+        <w:proofErr w:type="spellEnd"/>
       </w:hyperlink>
       <w:r>
         <w:rPr>
@@ -1200,43 +1208,6 @@
                 <w:lang w:val="en-AU"/>
               </w:rPr>
             </w:pPr>
-            <w:r>
-              <w:rPr>
-                <w:lang w:val="en-AU"/>
-              </w:rPr>
-              <w:t>*Test dataset for code setup</w:t>
-            </w:r>
-          </w:p>
-          <w:p>
-            <w:pPr>
-              <w:rPr>
-                <w:lang w:val="en-AU"/>
-              </w:rPr>
-            </w:pPr>
-            <w:r>
-              <w:rPr>
-                <w:lang w:val="en-AU"/>
-              </w:rPr>
-              <w:t>[</w:t>
-            </w:r>
-            <w:r>
-              <w:rPr>
-                <w:lang w:val="en-AU"/>
-              </w:rPr>
-              <w:t>data/</w:t>
-            </w:r>
-            <w:r>
-              <w:rPr>
-                <w:lang w:val="en-AU"/>
-              </w:rPr>
-              <w:t>test</w:t>
-            </w:r>
-            <w:r>
-              <w:rPr>
-                <w:lang w:val="en-AU"/>
-              </w:rPr>
-              <w:t>]</w:t>
-            </w:r>
           </w:p>
         </w:tc>
         <w:tc>

</xml_diff>